<commit_message>
SQL-kaavio päivitetty, Markon dokumenttiversio lisätty
</commit_message>
<xml_diff>
--- a/documents/OJDB/Invoicing_database_OJDB.docx
+++ b/documents/OJDB/Invoicing_database_OJDB.docx
@@ -407,7 +407,7 @@
         <w:rPr>
           <w:noProof/>
         </w:rPr>
-        <w:pict w14:anchorId="5FEE9173">
+        <w:pict w14:anchorId="00EF57E2">
           <v:shape id="Textfeld 1" o:spid="_x0000_s1026" type="#_x0000_t202" style="position:absolute;margin-left:-3.75pt;margin-top:-41.1pt;width:461.85pt;height:26.9pt;z-index:251660288;visibility:visible;mso-wrap-style:square;mso-width-percent:0;mso-height-percent:0;mso-wrap-distance-left:9pt;mso-wrap-distance-top:0;mso-wrap-distance-right:9pt;mso-wrap-distance-bottom:0;mso-position-horizontal:absolute;mso-position-horizontal-relative:text;mso-position-vertical:absolute;mso-position-vertical-relative:text;mso-width-percent:0;mso-height-percent:0;mso-width-relative:page;mso-height-relative:margin;v-text-anchor:top" o:gfxdata="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" fillcolor="window" stroked="f" strokeweight=".5pt">
             <v:textbox>
               <w:txbxContent>
@@ -1892,40 +1892,22 @@
     </w:p>
     <w:p>
       <w:pPr>
+        <w:keepNext/>
         <w:jc w:val="both"/>
-        <w:rPr>
-          <w:rFonts w:ascii="Times New Roman" w:hAnsi="Times New Roman" w:cs="Times New Roman"/>
-          <w:sz w:val="20"/>
-          <w:szCs w:val="20"/>
-          <w:lang w:val="en-US"/>
-        </w:rPr>
       </w:pPr>
-    </w:p>
-    <w:p>
-      <w:pPr>
-        <w:jc w:val="center"/>
-        <w:rPr>
-          <w:rFonts w:ascii="Times New Roman" w:hAnsi="Times New Roman" w:cs="Times New Roman"/>
-          <w:sz w:val="20"/>
-          <w:szCs w:val="20"/>
-          <w:lang w:val="en-US"/>
-        </w:rPr>
-      </w:pPr>
-      <w:r>
-        <w:rPr>
-          <w:rFonts w:ascii="Times New Roman" w:hAnsi="Times New Roman" w:cs="Times New Roman"/>
-          <w:i/>
-          <w:iCs/>
+      <w:r>
+        <w:rPr>
+          <w:rFonts w:ascii="Times New Roman" w:hAnsi="Times New Roman" w:cs="Times New Roman"/>
           <w:noProof/>
           <w:sz w:val="20"/>
           <w:szCs w:val="20"/>
-          <w:lang w:eastAsia="zh-CN"/>
+          <w:lang w:val="en-US"/>
         </w:rPr>
         <w:drawing>
-          <wp:inline distT="0" distB="0" distL="0" distR="0" wp14:anchorId="30A52DBF" wp14:editId="6898BBE6">
-            <wp:extent cx="2811447" cy="1600182"/>
+          <wp:inline distT="0" distB="0" distL="0" distR="0" wp14:anchorId="4F6DBC03" wp14:editId="672C6CF0">
+            <wp:extent cx="2835910" cy="1624330"/>
             <wp:effectExtent l="0" t="0" r="0" b="0"/>
-            <wp:docPr id="6" name="Kuva 6"/>
+            <wp:docPr id="4" name="Kuva 4"/>
             <wp:cNvGraphicFramePr>
               <a:graphicFrameLocks xmlns:a="http://schemas.openxmlformats.org/drawingml/2006/main" noChangeAspect="1"/>
             </wp:cNvGraphicFramePr>
@@ -1933,7 +1915,7 @@
               <a:graphicData uri="http://schemas.openxmlformats.org/drawingml/2006/picture">
                 <pic:pic xmlns:pic="http://schemas.openxmlformats.org/drawingml/2006/picture">
                   <pic:nvPicPr>
-                    <pic:cNvPr id="6" name="Kuva 6"/>
+                    <pic:cNvPr id="4" name="Kuva 4"/>
                     <pic:cNvPicPr/>
                   </pic:nvPicPr>
                   <pic:blipFill>
@@ -1951,7 +1933,7 @@
                   <pic:spPr>
                     <a:xfrm>
                       <a:off x="0" y="0"/>
-                      <a:ext cx="2911913" cy="1657364"/>
+                      <a:ext cx="2835910" cy="1624330"/>
                     </a:xfrm>
                     <a:prstGeom prst="rect">
                       <a:avLst/>
@@ -1967,63 +1949,69 @@
     <w:p>
       <w:pPr>
         <w:pStyle w:val="Kuvaotsikko"/>
-        <w:rPr>
-          <w:rFonts w:ascii="Times New Roman" w:eastAsia="Times New Roman" w:hAnsi="Times New Roman" w:cs="Times New Roman"/>
+        <w:jc w:val="both"/>
+        <w:rPr>
+          <w:rFonts w:ascii="Times New Roman" w:hAnsi="Times New Roman" w:cs="Times New Roman"/>
           <w:b w:val="0"/>
           <w:bCs w:val="0"/>
-          <w:i/>
-          <w:iCs/>
-          <w:color w:val="auto"/>
-          <w:sz w:val="20"/>
-          <w:szCs w:val="20"/>
-          <w:lang w:val="en-US" w:eastAsia="fi-FI"/>
+          <w:color w:val="000000" w:themeColor="text1"/>
+          <w:sz w:val="20"/>
+          <w:szCs w:val="20"/>
+          <w:lang w:val="en-US"/>
         </w:rPr>
       </w:pPr>
+      <w:proofErr w:type="spellStart"/>
       <w:r>
         <w:rPr>
           <w:rFonts w:ascii="Times New Roman" w:hAnsi="Times New Roman" w:cs="Times New Roman"/>
           <w:b w:val="0"/>
           <w:bCs w:val="0"/>
-          <w:color w:val="auto"/>
-          <w:sz w:val="20"/>
-          <w:szCs w:val="20"/>
-          <w:lang w:val="en-US"/>
-        </w:rPr>
-        <w:t xml:space="preserve">Figure </w:t>
-      </w:r>
+          <w:color w:val="000000" w:themeColor="text1"/>
+          <w:sz w:val="20"/>
+          <w:szCs w:val="20"/>
+        </w:rPr>
+        <w:t>Figure</w:t>
+      </w:r>
+      <w:proofErr w:type="spellEnd"/>
       <w:r>
         <w:rPr>
           <w:rFonts w:ascii="Times New Roman" w:hAnsi="Times New Roman" w:cs="Times New Roman"/>
           <w:b w:val="0"/>
           <w:bCs w:val="0"/>
-          <w:i/>
-          <w:iCs/>
-          <w:color w:val="auto"/>
-          <w:sz w:val="20"/>
-          <w:szCs w:val="20"/>
-        </w:rPr>
-        <w:fldChar w:fldCharType="begin"/>
+          <w:color w:val="000000" w:themeColor="text1"/>
+          <w:sz w:val="20"/>
+          <w:szCs w:val="20"/>
+        </w:rPr>
+        <w:t xml:space="preserve"> </w:t>
       </w:r>
       <w:r>
         <w:rPr>
           <w:rFonts w:ascii="Times New Roman" w:hAnsi="Times New Roman" w:cs="Times New Roman"/>
           <w:b w:val="0"/>
           <w:bCs w:val="0"/>
-          <w:color w:val="auto"/>
-          <w:sz w:val="20"/>
-          <w:szCs w:val="20"/>
-          <w:lang w:val="en-US"/>
-        </w:rPr>
-        <w:instrText xml:space="preserve"> SEQ Figure \* ARABIC </w:instrText>
+          <w:color w:val="000000" w:themeColor="text1"/>
+          <w:sz w:val="20"/>
+          <w:szCs w:val="20"/>
+        </w:rPr>
+        <w:fldChar w:fldCharType="begin"/>
       </w:r>
       <w:r>
         <w:rPr>
           <w:rFonts w:ascii="Times New Roman" w:hAnsi="Times New Roman" w:cs="Times New Roman"/>
           <w:b w:val="0"/>
           <w:bCs w:val="0"/>
-          <w:i/>
-          <w:iCs/>
-          <w:color w:val="auto"/>
+          <w:color w:val="000000" w:themeColor="text1"/>
+          <w:sz w:val="20"/>
+          <w:szCs w:val="20"/>
+        </w:rPr>
+        <w:instrText xml:space="preserve"> SEQ Figure \* ARABIC </w:instrText>
+      </w:r>
+      <w:r>
+        <w:rPr>
+          <w:rFonts w:ascii="Times New Roman" w:hAnsi="Times New Roman" w:cs="Times New Roman"/>
+          <w:b w:val="0"/>
+          <w:bCs w:val="0"/>
+          <w:color w:val="000000" w:themeColor="text1"/>
           <w:sz w:val="20"/>
           <w:szCs w:val="20"/>
         </w:rPr>
@@ -2035,10 +2023,9 @@
           <w:b w:val="0"/>
           <w:bCs w:val="0"/>
           <w:noProof/>
-          <w:color w:val="auto"/>
-          <w:sz w:val="20"/>
-          <w:szCs w:val="20"/>
-          <w:lang w:val="en-US"/>
+          <w:color w:val="000000" w:themeColor="text1"/>
+          <w:sz w:val="20"/>
+          <w:szCs w:val="20"/>
         </w:rPr>
         <w:t>1</w:t>
       </w:r>
@@ -2047,9 +2034,7 @@
           <w:rFonts w:ascii="Times New Roman" w:hAnsi="Times New Roman" w:cs="Times New Roman"/>
           <w:b w:val="0"/>
           <w:bCs w:val="0"/>
-          <w:i/>
-          <w:iCs/>
-          <w:color w:val="auto"/>
+          <w:color w:val="000000" w:themeColor="text1"/>
           <w:sz w:val="20"/>
           <w:szCs w:val="20"/>
         </w:rPr>
@@ -2060,13 +2045,95 @@
           <w:rFonts w:ascii="Times New Roman" w:hAnsi="Times New Roman" w:cs="Times New Roman"/>
           <w:b w:val="0"/>
           <w:bCs w:val="0"/>
-          <w:color w:val="auto"/>
-          <w:sz w:val="20"/>
-          <w:szCs w:val="20"/>
-          <w:lang w:val="en-US"/>
-        </w:rPr>
-        <w:t>: Invoicing database in relational format.</w:t>
-      </w:r>
+          <w:color w:val="000000" w:themeColor="text1"/>
+          <w:sz w:val="20"/>
+          <w:szCs w:val="20"/>
+        </w:rPr>
+        <w:t xml:space="preserve">: </w:t>
+      </w:r>
+      <w:proofErr w:type="spellStart"/>
+      <w:r>
+        <w:rPr>
+          <w:rFonts w:ascii="Times New Roman" w:hAnsi="Times New Roman" w:cs="Times New Roman"/>
+          <w:b w:val="0"/>
+          <w:bCs w:val="0"/>
+          <w:color w:val="000000" w:themeColor="text1"/>
+          <w:sz w:val="20"/>
+          <w:szCs w:val="20"/>
+        </w:rPr>
+        <w:t>Invoicing</w:t>
+      </w:r>
+      <w:proofErr w:type="spellEnd"/>
+      <w:r>
+        <w:rPr>
+          <w:rFonts w:ascii="Times New Roman" w:hAnsi="Times New Roman" w:cs="Times New Roman"/>
+          <w:b w:val="0"/>
+          <w:bCs w:val="0"/>
+          <w:color w:val="000000" w:themeColor="text1"/>
+          <w:sz w:val="20"/>
+          <w:szCs w:val="20"/>
+        </w:rPr>
+        <w:t xml:space="preserve"> </w:t>
+      </w:r>
+      <w:proofErr w:type="spellStart"/>
+      <w:r>
+        <w:rPr>
+          <w:rFonts w:ascii="Times New Roman" w:hAnsi="Times New Roman" w:cs="Times New Roman"/>
+          <w:b w:val="0"/>
+          <w:bCs w:val="0"/>
+          <w:color w:val="000000" w:themeColor="text1"/>
+          <w:sz w:val="20"/>
+          <w:szCs w:val="20"/>
+        </w:rPr>
+        <w:t>database</w:t>
+      </w:r>
+      <w:proofErr w:type="spellEnd"/>
+      <w:r>
+        <w:rPr>
+          <w:rFonts w:ascii="Times New Roman" w:hAnsi="Times New Roman" w:cs="Times New Roman"/>
+          <w:b w:val="0"/>
+          <w:bCs w:val="0"/>
+          <w:color w:val="000000" w:themeColor="text1"/>
+          <w:sz w:val="20"/>
+          <w:szCs w:val="20"/>
+        </w:rPr>
+        <w:t xml:space="preserve"> in relational </w:t>
+      </w:r>
+      <w:proofErr w:type="spellStart"/>
+      <w:r>
+        <w:rPr>
+          <w:rFonts w:ascii="Times New Roman" w:hAnsi="Times New Roman" w:cs="Times New Roman"/>
+          <w:b w:val="0"/>
+          <w:bCs w:val="0"/>
+          <w:color w:val="000000" w:themeColor="text1"/>
+          <w:sz w:val="20"/>
+          <w:szCs w:val="20"/>
+        </w:rPr>
+        <w:t>format</w:t>
+      </w:r>
+      <w:proofErr w:type="spellEnd"/>
+      <w:r>
+        <w:rPr>
+          <w:rFonts w:ascii="Times New Roman" w:hAnsi="Times New Roman" w:cs="Times New Roman"/>
+          <w:b w:val="0"/>
+          <w:bCs w:val="0"/>
+          <w:color w:val="000000" w:themeColor="text1"/>
+          <w:sz w:val="20"/>
+          <w:szCs w:val="20"/>
+        </w:rPr>
+        <w:t>.</w:t>
+      </w:r>
+    </w:p>
+    <w:p>
+      <w:pPr>
+        <w:jc w:val="center"/>
+        <w:rPr>
+          <w:rFonts w:ascii="Times New Roman" w:hAnsi="Times New Roman" w:cs="Times New Roman"/>
+          <w:sz w:val="20"/>
+          <w:szCs w:val="20"/>
+          <w:lang w:val="en-US"/>
+        </w:rPr>
+      </w:pPr>
     </w:p>
     <w:p>
       <w:pPr>
@@ -18200,7 +18267,7 @@
           <v:shape id="_x0000_i1025" type="#_x0000_t75" alt="" style="width:196pt;height:167pt;mso-width-percent:0;mso-height-percent:0;mso-width-percent:0;mso-height-percent:0" o:ole="">
             <v:imagedata r:id="rId16" o:title=""/>
           </v:shape>
-          <o:OLEObject Type="Embed" ProgID="Excel.Sheet.12" ShapeID="_x0000_i1025" DrawAspect="Content" ObjectID="_1688236557" r:id="rId17"/>
+          <o:OLEObject Type="Embed" ProgID="Excel.Sheet.12" ShapeID="_x0000_i1025" DrawAspect="Content" ObjectID="_1689448195" r:id="rId17"/>
         </w:object>
       </w:r>
     </w:p>

</xml_diff>